<commit_message>
Nieuwe versie van het verslag
</commit_message>
<xml_diff>
--- a/Documenten/Thema 2.1 - Rapport Leertaak 1 - Mark, Kevin en Rick - INV2B Groep 5  -  v0_1.docx
+++ b/Documenten/Thema 2.1 - Rapport Leertaak 1 - Mark, Kevin en Rick - INV2B Groep 5  -  v0_1.docx
@@ -13,16 +13,320 @@
     <w:p>
       <w:pPr>
         <w:pStyle w:val="Heading1-notindexed"/>
+        <w:rPr>
+          <w:lang w:val="en-US"/>
+        </w:rPr>
       </w:pPr>
       <w:bookmarkStart w:id="0" w:name="_Toc430790142"/>
       <w:bookmarkStart w:id="1" w:name="_Toc430790242"/>
       <w:bookmarkStart w:id="2" w:name="_Toc430790304"/>
       <w:r>
-        <w:t>UNWDMI – Weergegevens Applicatie</w:t>
+        <w:rPr>
+          <w:lang w:val="en-US"/>
+        </w:rPr>
+        <w:t>United Nations Weather Data Management Institute</w:t>
+      </w:r>
+      <w:r>
+        <w:rPr>
+          <w:lang w:val="en-US"/>
+        </w:rPr>
+        <w:t xml:space="preserve"> </w:t>
+      </w:r>
+      <w:r>
+        <w:rPr>
+          <w:lang w:val="en-US"/>
+        </w:rPr>
+        <w:br/>
+      </w:r>
+      <w:r>
+        <w:rPr>
+          <w:lang w:val="en-US"/>
+        </w:rPr>
+        <w:t>Weergegevens Applicatie</w:t>
       </w:r>
       <w:bookmarkEnd w:id="0"/>
       <w:bookmarkEnd w:id="1"/>
       <w:bookmarkEnd w:id="2"/>
+    </w:p>
+    <w:p>
+      <w:pPr>
+        <w:rPr>
+          <w:lang w:val="en-US"/>
+        </w:rPr>
+      </w:pPr>
+    </w:p>
+    <w:p>
+      <w:pPr>
+        <w:rPr>
+          <w:lang w:val="en-US"/>
+        </w:rPr>
+      </w:pPr>
+    </w:p>
+    <w:p>
+      <w:pPr>
+        <w:rPr>
+          <w:lang w:val="en-US"/>
+        </w:rPr>
+      </w:pPr>
+    </w:p>
+    <w:p>
+      <w:pPr>
+        <w:rPr>
+          <w:lang w:val="en-US"/>
+        </w:rPr>
+      </w:pPr>
+    </w:p>
+    <w:p>
+      <w:pPr>
+        <w:rPr>
+          <w:lang w:val="en-US"/>
+        </w:rPr>
+      </w:pPr>
+    </w:p>
+    <w:p>
+      <w:pPr>
+        <w:rPr>
+          <w:lang w:val="en-US"/>
+        </w:rPr>
+      </w:pPr>
+    </w:p>
+    <w:p>
+      <w:pPr>
+        <w:rPr>
+          <w:lang w:val="en-US"/>
+        </w:rPr>
+      </w:pPr>
+    </w:p>
+    <w:p>
+      <w:pPr>
+        <w:rPr>
+          <w:lang w:val="en-US"/>
+        </w:rPr>
+      </w:pPr>
+    </w:p>
+    <w:p>
+      <w:pPr>
+        <w:rPr>
+          <w:lang w:val="en-US"/>
+        </w:rPr>
+      </w:pPr>
+    </w:p>
+    <w:p>
+      <w:pPr>
+        <w:rPr>
+          <w:lang w:val="en-US"/>
+        </w:rPr>
+      </w:pPr>
+    </w:p>
+    <w:p>
+      <w:pPr>
+        <w:rPr>
+          <w:lang w:val="en-US"/>
+        </w:rPr>
+      </w:pPr>
+    </w:p>
+    <w:p>
+      <w:pPr>
+        <w:rPr>
+          <w:lang w:val="en-US"/>
+        </w:rPr>
+      </w:pPr>
+    </w:p>
+    <w:p>
+      <w:pPr>
+        <w:rPr>
+          <w:lang w:val="en-US"/>
+        </w:rPr>
+      </w:pPr>
+    </w:p>
+    <w:p>
+      <w:pPr>
+        <w:rPr>
+          <w:lang w:val="en-US"/>
+        </w:rPr>
+      </w:pPr>
+    </w:p>
+    <w:p>
+      <w:pPr>
+        <w:rPr>
+          <w:lang w:val="en-US"/>
+        </w:rPr>
+      </w:pPr>
+    </w:p>
+    <w:p>
+      <w:pPr>
+        <w:rPr>
+          <w:lang w:val="en-US"/>
+        </w:rPr>
+      </w:pPr>
+    </w:p>
+    <w:p>
+      <w:pPr>
+        <w:rPr>
+          <w:lang w:val="en-US"/>
+        </w:rPr>
+      </w:pPr>
+    </w:p>
+    <w:p>
+      <w:pPr>
+        <w:rPr>
+          <w:lang w:val="en-US"/>
+        </w:rPr>
+      </w:pPr>
+    </w:p>
+    <w:p>
+      <w:pPr>
+        <w:rPr>
+          <w:lang w:val="en-US"/>
+        </w:rPr>
+      </w:pPr>
+    </w:p>
+    <w:p>
+      <w:pPr>
+        <w:rPr>
+          <w:lang w:val="en-US"/>
+        </w:rPr>
+      </w:pPr>
+    </w:p>
+    <w:p>
+      <w:pPr>
+        <w:rPr>
+          <w:lang w:val="en-US"/>
+        </w:rPr>
+      </w:pPr>
+    </w:p>
+    <w:p>
+      <w:pPr>
+        <w:rPr>
+          <w:lang w:val="en-US"/>
+        </w:rPr>
+      </w:pPr>
+    </w:p>
+    <w:p>
+      <w:pPr>
+        <w:rPr>
+          <w:lang w:val="en-US"/>
+        </w:rPr>
+      </w:pPr>
+    </w:p>
+    <w:p>
+      <w:pPr>
+        <w:pStyle w:val="Heading3-notindexed"/>
+        <w:rPr>
+          <w:sz w:val="22"/>
+          <w:szCs w:val="22"/>
+        </w:rPr>
+      </w:pPr>
+      <w:bookmarkStart w:id="3" w:name="_Toc430790143"/>
+      <w:bookmarkStart w:id="4" w:name="_Toc430790243"/>
+      <w:bookmarkStart w:id="5" w:name="_Toc430790305"/>
+      <w:r>
+        <w:rPr>
+          <w:b/>
+          <w:sz w:val="22"/>
+          <w:szCs w:val="22"/>
+        </w:rPr>
+        <w:t>INV2B – Groep 5</w:t>
+      </w:r>
+      <w:r>
+        <w:rPr>
+          <w:sz w:val="22"/>
+          <w:szCs w:val="22"/>
+        </w:rPr>
+        <w:br/>
+        <w:t xml:space="preserve">Mark Nijboer, Kevin Haitsma </w:t>
+      </w:r>
+      <w:r>
+        <w:rPr>
+          <w:sz w:val="22"/>
+          <w:szCs w:val="22"/>
+        </w:rPr>
+        <w:br/>
+        <w:t>en Rick van der Poel</w:t>
+      </w:r>
+      <w:bookmarkEnd w:id="3"/>
+      <w:bookmarkEnd w:id="4"/>
+      <w:bookmarkEnd w:id="5"/>
+    </w:p>
+    <w:p/>
+    <w:p>
+      <w:pPr>
+        <w:pStyle w:val="Heading0-notIndexed"/>
+      </w:pPr>
+      <w:r>
+        <w:t>Rapport Leertaak 1</w:t>
+      </w:r>
+    </w:p>
+    <w:p>
+      <w:r>
+        <w:br/>
+      </w:r>
+      <w:r>
+        <w:rPr>
+          <w:b/>
+        </w:rPr>
+        <w:t>Datum:</w:t>
+      </w:r>
+      <w:r>
+        <w:t xml:space="preserve"> </w:t>
+      </w:r>
+      <w:r>
+        <w:br/>
+        <w:t>25-09-2015</w:t>
+      </w:r>
+    </w:p>
+    <w:p>
+      <w:r>
+        <w:rPr>
+          <w:b/>
+        </w:rPr>
+        <w:t>Auteurs:</w:t>
+      </w:r>
+      <w:r>
+        <w:t xml:space="preserve"> </w:t>
+      </w:r>
+      <w:r>
+        <w:br/>
+        <w:t>Mark Nijboer, Kevin Haitsma en Rick van der Poel</w:t>
+      </w:r>
+    </w:p>
+    <w:p>
+      <w:r>
+        <w:rPr>
+          <w:b/>
+        </w:rPr>
+        <w:t>Opdrachtgever:</w:t>
+      </w:r>
+      <w:r>
+        <w:t xml:space="preserve"> </w:t>
+      </w:r>
+      <w:r>
+        <w:br/>
+        <w:t>UNWDMI</w:t>
+      </w:r>
+    </w:p>
+    <w:p>
+      <w:r>
+        <w:rPr>
+          <w:b/>
+        </w:rPr>
+        <w:t>Instituut</w:t>
+      </w:r>
+      <w:proofErr w:type="gramStart"/>
+      <w:r>
+        <w:rPr>
+          <w:b/>
+        </w:rPr>
+        <w:t>:</w:t>
+      </w:r>
+      <w:r>
+        <w:br/>
+        <w:t>Hanzehogeschool</w:t>
+      </w:r>
+      <w:proofErr w:type="gramEnd"/>
+      <w:r>
+        <w:t xml:space="preserve"> Groningen</w:t>
+      </w:r>
     </w:p>
     <w:p/>
     <w:p/>
@@ -35,166 +339,19 @@
     <w:p/>
     <w:p/>
     <w:p/>
-    <w:p/>
-    <w:p/>
-    <w:p/>
-    <w:p/>
-    <w:p/>
-    <w:p/>
-    <w:p/>
-    <w:p/>
-    <w:p/>
-    <w:p/>
-    <w:p/>
-    <w:p/>
-    <w:p>
-      <w:pPr>
-        <w:pStyle w:val="Heading3-notindexed"/>
-        <w:rPr>
-          <w:sz w:val="22"/>
-          <w:szCs w:val="22"/>
-        </w:rPr>
-      </w:pPr>
-      <w:bookmarkStart w:id="3" w:name="_Toc430790143"/>
-      <w:bookmarkStart w:id="4" w:name="_Toc430790243"/>
-      <w:bookmarkStart w:id="5" w:name="_Toc430790305"/>
-      <w:r>
-        <w:rPr>
-          <w:b/>
-          <w:sz w:val="22"/>
-          <w:szCs w:val="22"/>
-        </w:rPr>
-        <w:t>INV2B – Groep 5</w:t>
-      </w:r>
-      <w:r>
-        <w:rPr>
-          <w:sz w:val="22"/>
-          <w:szCs w:val="22"/>
-        </w:rPr>
-        <w:br/>
-        <w:t xml:space="preserve">Mark Nijboer, Kevin Haitsma </w:t>
-      </w:r>
-      <w:r>
-        <w:rPr>
-          <w:sz w:val="22"/>
-          <w:szCs w:val="22"/>
-        </w:rPr>
-        <w:br/>
-        <w:t>en Rick van der Poel</w:t>
-      </w:r>
-      <w:bookmarkStart w:id="6" w:name="_GoBack"/>
-      <w:bookmarkEnd w:id="3"/>
-      <w:bookmarkEnd w:id="4"/>
-      <w:bookmarkEnd w:id="5"/>
+    <w:p>
+      <w:pPr>
+        <w:pStyle w:val="Heading4"/>
+      </w:pPr>
+      <w:bookmarkStart w:id="6" w:name="_Toc430790144"/>
+      <w:bookmarkStart w:id="7" w:name="_Toc430790244"/>
+      <w:bookmarkStart w:id="8" w:name="_Toc430790306"/>
+      <w:r>
+        <w:t>Versiebeheer</w:t>
+      </w:r>
       <w:bookmarkEnd w:id="6"/>
-    </w:p>
-    <w:p/>
-    <w:p>
-      <w:pPr>
-        <w:pStyle w:val="Heading0-notIndexed"/>
-      </w:pPr>
-      <w:r>
-        <w:lastRenderedPageBreak/>
-        <w:t>Rapport Leertaak 1</w:t>
-      </w:r>
-    </w:p>
-    <w:p>
-      <w:r>
-        <w:br/>
-      </w:r>
-      <w:r>
-        <w:rPr>
-          <w:b/>
-        </w:rPr>
-        <w:t>Datum:</w:t>
-      </w:r>
-      <w:r>
-        <w:t xml:space="preserve"> </w:t>
-      </w:r>
-      <w:r>
-        <w:br/>
-        <w:t>25-09-2015</w:t>
-      </w:r>
-    </w:p>
-    <w:p>
-      <w:r>
-        <w:rPr>
-          <w:b/>
-        </w:rPr>
-        <w:t>Auteurs:</w:t>
-      </w:r>
-      <w:r>
-        <w:t xml:space="preserve"> </w:t>
-      </w:r>
-      <w:r>
-        <w:br/>
-        <w:t>Mark Nijboer, Kevin Haitsma en Rick van der Poel</w:t>
-      </w:r>
-    </w:p>
-    <w:p>
-      <w:r>
-        <w:rPr>
-          <w:b/>
-        </w:rPr>
-        <w:t>Opdrachtgever:</w:t>
-      </w:r>
-      <w:r>
-        <w:t xml:space="preserve"> </w:t>
-      </w:r>
-      <w:r>
-        <w:br/>
-      </w:r>
-      <w:r>
-        <w:t>UNWDMI</w:t>
-      </w:r>
-    </w:p>
-    <w:p>
-      <w:r>
-        <w:rPr>
-          <w:b/>
-        </w:rPr>
-        <w:t>Instituut</w:t>
-      </w:r>
-      <w:proofErr w:type="gramStart"/>
-      <w:r>
-        <w:rPr>
-          <w:b/>
-        </w:rPr>
-        <w:t>:</w:t>
-      </w:r>
-      <w:r>
-        <w:br/>
-        <w:t>Hanzehogeschool</w:t>
-      </w:r>
-      <w:proofErr w:type="gramEnd"/>
-      <w:r>
-        <w:t xml:space="preserve"> Groningen</w:t>
-      </w:r>
-    </w:p>
-    <w:p/>
-    <w:p/>
-    <w:p/>
-    <w:p/>
-    <w:p/>
-    <w:p/>
-    <w:p/>
-    <w:p/>
-    <w:p/>
-    <w:p/>
-    <w:p/>
-    <w:p>
-      <w:pPr>
-        <w:pStyle w:val="Heading4"/>
-      </w:pPr>
-      <w:bookmarkStart w:id="7" w:name="_Toc430790144"/>
-      <w:bookmarkStart w:id="8" w:name="_Toc430790244"/>
-      <w:bookmarkStart w:id="9" w:name="_Toc430790306"/>
-      <w:r>
-        <w:t>Versiebeheer</w:t>
-      </w:r>
       <w:bookmarkEnd w:id="7"/>
       <w:bookmarkEnd w:id="8"/>
-      <w:bookmarkEnd w:id="9"/>
     </w:p>
     <w:tbl>
       <w:tblPr>
@@ -343,25 +500,44 @@
           <w:tcPr>
             <w:tcW w:w="1418" w:type="dxa"/>
           </w:tcPr>
-          <w:p/>
+          <w:p>
+            <w:r>
+              <w:t>0.2</w:t>
+            </w:r>
+          </w:p>
         </w:tc>
         <w:tc>
           <w:tcPr>
             <w:tcW w:w="1701" w:type="dxa"/>
           </w:tcPr>
-          <w:p/>
+          <w:p>
+            <w:r>
+              <w:t>24-09-2015</w:t>
+            </w:r>
+          </w:p>
         </w:tc>
         <w:tc>
           <w:tcPr>
             <w:tcW w:w="2551" w:type="dxa"/>
           </w:tcPr>
-          <w:p/>
+          <w:p>
+            <w:r>
+              <w:t>Rick van der Poel</w:t>
+            </w:r>
+          </w:p>
         </w:tc>
         <w:tc>
           <w:tcPr>
             <w:tcW w:w="3392" w:type="dxa"/>
           </w:tcPr>
-          <w:p/>
+          <w:p>
+            <w:r>
+              <w:t xml:space="preserve">Inleiding, probleemstelling, </w:t>
+            </w:r>
+            <w:r>
+              <w:t>testsystemen</w:t>
+            </w:r>
+          </w:p>
         </w:tc>
       </w:tr>
       <w:tr>
@@ -369,19 +545,31 @@
           <w:tcPr>
             <w:tcW w:w="1418" w:type="dxa"/>
           </w:tcPr>
-          <w:p/>
+          <w:p>
+            <w:r>
+              <w:t>0.3</w:t>
+            </w:r>
+          </w:p>
         </w:tc>
         <w:tc>
           <w:tcPr>
             <w:tcW w:w="1701" w:type="dxa"/>
           </w:tcPr>
-          <w:p/>
+          <w:p>
+            <w:r>
+              <w:t>25-09-2015</w:t>
+            </w:r>
+          </w:p>
         </w:tc>
         <w:tc>
           <w:tcPr>
             <w:tcW w:w="2551" w:type="dxa"/>
           </w:tcPr>
-          <w:p/>
+          <w:p>
+            <w:r>
+              <w:t>Rick van der Poel</w:t>
+            </w:r>
+          </w:p>
         </w:tc>
         <w:tc>
           <w:tcPr>
@@ -476,12 +664,11 @@
       <w:pPr>
         <w:pStyle w:val="Heading0"/>
       </w:pPr>
-      <w:bookmarkStart w:id="10" w:name="_Toc430791301"/>
-      <w:r>
-        <w:lastRenderedPageBreak/>
+      <w:bookmarkStart w:id="9" w:name="_Toc430791301"/>
+      <w:r>
         <w:t>Samenvatting</w:t>
       </w:r>
-      <w:bookmarkEnd w:id="10"/>
+      <w:bookmarkEnd w:id="9"/>
     </w:p>
     <w:p>
       <w:r>
@@ -495,8 +682,8 @@
           <w:lang w:val="en-US"/>
         </w:rPr>
       </w:pPr>
-      <w:bookmarkStart w:id="11" w:name="_Toc430790146"/>
-      <w:bookmarkStart w:id="12" w:name="_Toc430790308"/>
+      <w:bookmarkStart w:id="10" w:name="_Toc430790146"/>
+      <w:bookmarkStart w:id="11" w:name="_Toc430790308"/>
       <w:r>
         <w:rPr>
           <w:lang w:val="en-US"/>
@@ -504,8 +691,8 @@
         <w:lastRenderedPageBreak/>
         <w:t>Inhoudsopgave</w:t>
       </w:r>
+      <w:bookmarkEnd w:id="10"/>
       <w:bookmarkEnd w:id="11"/>
-      <w:bookmarkEnd w:id="12"/>
     </w:p>
     <w:p>
       <w:pPr>
@@ -1164,7 +1351,7 @@
           <w:szCs w:val="40"/>
         </w:rPr>
       </w:pPr>
-      <w:bookmarkStart w:id="13" w:name="_Toc430790309"/>
+      <w:bookmarkStart w:id="12" w:name="_Toc430790309"/>
       <w:r>
         <w:br w:type="page"/>
       </w:r>
@@ -1177,7 +1364,107 @@
         <w:lastRenderedPageBreak/>
         <w:t>Verklarende woordenlijst</w:t>
       </w:r>
+      <w:bookmarkEnd w:id="12"/>
+    </w:p>
+    <w:p>
+      <w:pPr>
+        <w:jc w:val="both"/>
+      </w:pPr>
+      <w:r>
+        <w:t>Clië</w:t>
+      </w:r>
+      <w:r>
+        <w:t>nt –</w:t>
+      </w:r>
+      <w:r>
+        <w:t xml:space="preserve"> De cliënt is het programma van de UNWDMI dat de weergegevens doorstuurt naar de applicatie. </w:t>
+      </w:r>
+    </w:p>
+    <w:p>
+      <w:pPr>
+        <w:jc w:val="both"/>
+      </w:pPr>
+      <w:r>
+        <w:t xml:space="preserve">Server – </w:t>
+      </w:r>
+      <w:r>
+        <w:t xml:space="preserve">De server is de applicatie waarmee de gegevens worden ontvangen en worden verwerkt. </w:t>
+      </w:r>
+      <w:bookmarkStart w:id="13" w:name="_GoBack"/>
       <w:bookmarkEnd w:id="13"/>
+    </w:p>
+    <w:p>
+      <w:pPr>
+        <w:jc w:val="both"/>
+      </w:pPr>
+      <w:r>
+        <w:t>XML –</w:t>
+      </w:r>
+      <w:r>
+        <w:t xml:space="preserve"> </w:t>
+      </w:r>
+      <w:proofErr w:type="spellStart"/>
+      <w:r>
+        <w:t>Extensible</w:t>
+      </w:r>
+      <w:proofErr w:type="spellEnd"/>
+      <w:r>
+        <w:t xml:space="preserve"> </w:t>
+      </w:r>
+      <w:proofErr w:type="spellStart"/>
+      <w:r>
+        <w:t>Markup</w:t>
+      </w:r>
+      <w:proofErr w:type="spellEnd"/>
+      <w:r>
+        <w:t xml:space="preserve"> Language is de opmaak taal waarin de cliënt de weer gegevens in aanlevert in de vorm van platte tekst. </w:t>
+      </w:r>
+    </w:p>
+    <w:p>
+      <w:pPr>
+        <w:jc w:val="both"/>
+      </w:pPr>
+      <w:r>
+        <w:t xml:space="preserve">UNWDMI – </w:t>
+      </w:r>
+      <w:r>
+        <w:t xml:space="preserve">Staat voor </w:t>
+      </w:r>
+      <w:r>
+        <w:t xml:space="preserve">United Nations </w:t>
+      </w:r>
+      <w:proofErr w:type="spellStart"/>
+      <w:r>
+        <w:t>Weather</w:t>
+      </w:r>
+      <w:proofErr w:type="spellEnd"/>
+      <w:r>
+        <w:t xml:space="preserve"> Data Management </w:t>
+      </w:r>
+      <w:proofErr w:type="spellStart"/>
+      <w:r>
+        <w:t>Institute</w:t>
+      </w:r>
+      <w:proofErr w:type="spellEnd"/>
+    </w:p>
+    <w:p>
+      <w:pPr>
+        <w:jc w:val="both"/>
+      </w:pPr>
+      <w:r>
+        <w:t>Bottleneck –</w:t>
+      </w:r>
+      <w:r>
+        <w:t xml:space="preserve"> Is de beperking van de applicatie waardoor het niet optimaal kan functioneren</w:t>
+      </w:r>
+      <w:r>
+        <w:t>.</w:t>
+      </w:r>
+    </w:p>
+    <w:p>
+      <w:pPr>
+        <w:jc w:val="both"/>
+      </w:pPr>
     </w:p>
     <w:p>
       <w:pPr>
@@ -1205,6 +1492,92 @@
       <w:pPr>
         <w:jc w:val="both"/>
       </w:pPr>
+      <w:r>
+        <w:t>Voor u ligt het rapport waarin verslag wordt gedaan over de proef- demonstratie applicatie dat in ontwikkeling is voor de UNWDMI</w:t>
+      </w:r>
+      <w:r>
+        <w:t xml:space="preserve"> (United Nations </w:t>
+      </w:r>
+      <w:proofErr w:type="spellStart"/>
+      <w:r>
+        <w:t>Weather</w:t>
+      </w:r>
+      <w:proofErr w:type="spellEnd"/>
+      <w:r>
+        <w:t xml:space="preserve"> Data </w:t>
+      </w:r>
+      <w:r>
+        <w:t xml:space="preserve">Management </w:t>
+      </w:r>
+      <w:proofErr w:type="spellStart"/>
+      <w:r>
+        <w:t>Institute</w:t>
+      </w:r>
+      <w:proofErr w:type="spellEnd"/>
+      <w:r>
+        <w:t>)</w:t>
+      </w:r>
+      <w:r>
+        <w:t xml:space="preserve">. Dit rapport moet inzicht geven over de opbouw en prestaties van de demo-applicatie om zo als solide basis te dienen voor het uiteindelijke programma dat later ontwikkeld zou worden. </w:t>
+      </w:r>
+    </w:p>
+    <w:p>
+      <w:pPr>
+        <w:jc w:val="both"/>
+      </w:pPr>
+      <w:r>
+        <w:t>Het rapport worden een aantal belangrijke zakken naar voren gebracht:</w:t>
+      </w:r>
+    </w:p>
+    <w:p>
+      <w:pPr>
+        <w:jc w:val="both"/>
+      </w:pPr>
+      <w:r>
+        <w:t>Als eerst wordt er</w:t>
+      </w:r>
+      <w:r>
+        <w:t xml:space="preserve"> in hoofdstuk 2</w:t>
+      </w:r>
+      <w:r>
+        <w:t xml:space="preserve"> gekeken wat nou precies de probleemstelling is en waarom de applicatie gemaakt is. Hierdoor wordt er een duidelijk beeld gecreëerd waaraan de applicatie moet voldoen. </w:t>
+      </w:r>
+    </w:p>
+    <w:p>
+      <w:pPr>
+        <w:jc w:val="both"/>
+      </w:pPr>
+      <w:r>
+        <w:t>Vervolgens wordt uitgelegd</w:t>
+      </w:r>
+      <w:r>
+        <w:t xml:space="preserve"> in hoofdstuk 3</w:t>
+      </w:r>
+      <w:r>
+        <w:t xml:space="preserve"> uit welke onderdelen de applicatie bestaat en wat de functie is van</w:t>
+      </w:r>
+      <w:r>
+        <w:t xml:space="preserve"> elk van</w:t>
+      </w:r>
+      <w:r>
+        <w:t xml:space="preserve"> deze onderdelen. </w:t>
+      </w:r>
+    </w:p>
+    <w:p>
+      <w:pPr>
+        <w:jc w:val="both"/>
+      </w:pPr>
+      <w:r>
+        <w:t xml:space="preserve">Daarnaast is de applicatie natuurlijk ook uitvoerig getest. Deze test resultaten worden in hoofdstuk 4 besproken. </w:t>
+      </w:r>
+    </w:p>
+    <w:p>
+      <w:pPr>
+        <w:jc w:val="both"/>
+      </w:pPr>
+      <w:r>
+        <w:t xml:space="preserve">Uiteindelijk worden alle bevindingen op een rijtje gezet als conclusie in hoofdstuk 5. </w:t>
+      </w:r>
     </w:p>
     <w:p>
       <w:pPr>
@@ -1250,19 +1623,10 @@
         <w:jc w:val="both"/>
       </w:pPr>
       <w:r>
-        <w:t xml:space="preserve">De </w:t>
-      </w:r>
-      <w:r>
-        <w:t>UNWDMI</w:t>
-      </w:r>
-      <w:r>
-        <w:t xml:space="preserve"> heeft een groot aantal weerstations over de wereld die elk een grote hoeveelheid aan gegevens binnen halen. Op deze gegevens worden tegelijkertijd zware selecties uitgevoerd om relevante data te onderscheiden. Aan ons is de taak een om uiteindelijk een systeem te bouwen dat deze gegevens kan verwerken en waar uiteindelijk een service aan gekoppeld kan worden. Ter voorbereiding op de bouw wordt er echter eerst een proef- en demonstratie systeem gebouwd met een relationele database. </w:t>
-      </w:r>
-    </w:p>
-    <w:p>
-      <w:pPr>
-        <w:jc w:val="both"/>
-      </w:pPr>
+        <w:t xml:space="preserve">De UNWDMI heeft een groot aantal weerstations over de wereld die elk een grote hoeveelheid aan gegevens binnen halen. Op deze gegevens worden tegelijkertijd zware selecties uitgevoerd om relevante data te onderscheiden. Aan ons is de taak een om uiteindelijk een systeem te bouwen dat deze gegevens kan verwerken en waar uiteindelijk een service aan gekoppeld kan worden. Ter voorbereiding op de bouw wordt er echter eerst een proef- en demonstratie systeem gebouwd met een relationele database. </w:t>
+      </w:r>
+    </w:p>
+    <w:p>
       <w:r>
         <w:t>Het demo-systeem zal aan enige eisen moeten voldoen ter voorbereiding op het uiteindelijke systeem:</w:t>
       </w:r>
@@ -1324,6 +1688,9 @@
       </w:r>
     </w:p>
     <w:p>
+      <w:pPr>
+        <w:jc w:val="both"/>
+      </w:pPr>
       <w:r>
         <w:t xml:space="preserve">Het systeem moet naast de bovenstaande functionaliteiten ook bestand zijn tegen de hoog stroom aan gegevens die de vele weerstations zullen aanvoeren. Hiervoor zal het systeem uitvoerig getest moeten worden </w:t>
       </w:r>
@@ -1363,6 +1730,69 @@
       <w:r>
         <w:t xml:space="preserve">. </w:t>
       </w:r>
+    </w:p>
+    <w:p>
+      <w:pPr>
+        <w:jc w:val="both"/>
+      </w:pPr>
+      <w:r>
+        <w:t>Trigger</w:t>
+      </w:r>
+      <w:r>
+        <w:br/>
+      </w:r>
+    </w:p>
+    <w:p>
+      <w:pPr>
+        <w:jc w:val="both"/>
+      </w:pPr>
+      <w:proofErr w:type="spellStart"/>
+      <w:r>
+        <w:t>XMLparser</w:t>
+      </w:r>
+      <w:proofErr w:type="spellEnd"/>
+      <w:r>
+        <w:br/>
+      </w:r>
+    </w:p>
+    <w:p>
+      <w:pPr>
+        <w:jc w:val="both"/>
+      </w:pPr>
+      <w:proofErr w:type="spellStart"/>
+      <w:r>
+        <w:t>ClientConnection</w:t>
+      </w:r>
+      <w:proofErr w:type="spellEnd"/>
+      <w:r>
+        <w:br/>
+      </w:r>
+    </w:p>
+    <w:p>
+      <w:pPr>
+        <w:jc w:val="both"/>
+      </w:pPr>
+      <w:proofErr w:type="spellStart"/>
+      <w:r>
+        <w:t>DatabaseInterval</w:t>
+      </w:r>
+      <w:proofErr w:type="spellEnd"/>
+      <w:r>
+        <w:br/>
+      </w:r>
+    </w:p>
+    <w:p>
+      <w:pPr>
+        <w:jc w:val="both"/>
+      </w:pPr>
+      <w:proofErr w:type="spellStart"/>
+      <w:r>
+        <w:t>DatabaseQueue</w:t>
+      </w:r>
+      <w:proofErr w:type="spellEnd"/>
+      <w:r>
+        <w:br/>
+      </w:r>
       <w:r>
         <w:br w:type="page"/>
       </w:r>
@@ -1383,12 +1813,16 @@
     </w:p>
     <w:p>
       <w:r>
-        <w:t xml:space="preserve">Om te kijken of de applicatie gereed is voor dagelijks gebruik, is de applicatie een stresstest ondergaan. In dit hoofdstuk leest u waaruit het testsysteem bestond, waarop getest is, hoe de applicatie door de test is gekomen en wat de bottleneck van de applicatie is. </w:t>
+        <w:t>Om te kijken of de applicatie gereed is voor dagelijks gebruik, is de applicatie een stresstest ondergaan. In dit hoofdstuk leest u waaruit</w:t>
+      </w:r>
+      <w:r>
+        <w:t xml:space="preserve"> de testsystemen bestonden</w:t>
+      </w:r>
+      <w:r>
+        <w:t xml:space="preserve">, waarop getest is, hoe de applicatie door de test is gekomen en wat de bottleneck van de applicatie is. </w:t>
       </w:r>
     </w:p>
     <w:p/>
-    <w:p/>
-    <w:p/>
     <w:p>
       <w:pPr>
         <w:pStyle w:val="Heading2"/>
@@ -1402,8 +1836,600 @@
       </w:r>
       <w:bookmarkEnd w:id="18"/>
     </w:p>
-    <w:p/>
-    <w:p/>
+    <w:tbl>
+      <w:tblPr>
+        <w:tblStyle w:val="TableGrid"/>
+        <w:tblW w:w="0" w:type="auto"/>
+        <w:tblLook w:val="04A0" w:firstRow="1" w:lastRow="0" w:firstColumn="1" w:lastColumn="0" w:noHBand="0" w:noVBand="1"/>
+      </w:tblPr>
+      <w:tblGrid>
+        <w:gridCol w:w="3020"/>
+        <w:gridCol w:w="3021"/>
+        <w:gridCol w:w="3021"/>
+      </w:tblGrid>
+      <w:tr>
+        <w:tc>
+          <w:tcPr>
+            <w:tcW w:w="9062" w:type="dxa"/>
+            <w:gridSpan w:val="3"/>
+          </w:tcPr>
+          <w:p>
+            <w:pPr>
+              <w:jc w:val="center"/>
+              <w:rPr>
+                <w:b/>
+              </w:rPr>
+            </w:pPr>
+            <w:r>
+              <w:rPr>
+                <w:b/>
+              </w:rPr>
+              <w:t>Clië</w:t>
+            </w:r>
+            <w:r>
+              <w:rPr>
+                <w:b/>
+              </w:rPr>
+              <w:t>nt &amp; Server Systeem</w:t>
+            </w:r>
+            <w:r>
+              <w:rPr>
+                <w:b/>
+              </w:rPr>
+              <w:t xml:space="preserve"> 1 </w:t>
+            </w:r>
+            <w:r>
+              <w:rPr>
+                <w:b/>
+              </w:rPr>
+              <w:t>–</w:t>
+            </w:r>
+            <w:r>
+              <w:rPr>
+                <w:b/>
+              </w:rPr>
+              <w:t xml:space="preserve"> Desktop</w:t>
+            </w:r>
+            <w:r>
+              <w:rPr>
+                <w:b/>
+              </w:rPr>
+              <w:t xml:space="preserve"> (Rick)</w:t>
+            </w:r>
+          </w:p>
+        </w:tc>
+      </w:tr>
+      <w:tr>
+        <w:tc>
+          <w:tcPr>
+            <w:tcW w:w="3020" w:type="dxa"/>
+          </w:tcPr>
+          <w:p>
+            <w:r>
+              <w:t>Besturingssysteem</w:t>
+            </w:r>
+          </w:p>
+        </w:tc>
+        <w:tc>
+          <w:tcPr>
+            <w:tcW w:w="3021" w:type="dxa"/>
+          </w:tcPr>
+          <w:p>
+            <w:r>
+              <w:t>CPU</w:t>
+            </w:r>
+          </w:p>
+        </w:tc>
+        <w:tc>
+          <w:tcPr>
+            <w:tcW w:w="3021" w:type="dxa"/>
+          </w:tcPr>
+          <w:p>
+            <w:r>
+              <w:t>Geheugen</w:t>
+            </w:r>
+          </w:p>
+        </w:tc>
+      </w:tr>
+      <w:tr>
+        <w:tc>
+          <w:tcPr>
+            <w:tcW w:w="3020" w:type="dxa"/>
+          </w:tcPr>
+          <w:p>
+            <w:r>
+              <w:t>Windows</w:t>
+            </w:r>
+            <w:r>
+              <w:t xml:space="preserve"> 10</w:t>
+            </w:r>
+          </w:p>
+        </w:tc>
+        <w:tc>
+          <w:tcPr>
+            <w:tcW w:w="3021" w:type="dxa"/>
+          </w:tcPr>
+          <w:p>
+            <w:r>
+              <w:t xml:space="preserve">Intel </w:t>
+            </w:r>
+            <w:proofErr w:type="spellStart"/>
+            <w:r>
+              <w:t>Core</w:t>
+            </w:r>
+            <w:proofErr w:type="spellEnd"/>
+            <w:r>
+              <w:t xml:space="preserve"> I7-4770K 3.50 GHz</w:t>
+            </w:r>
+          </w:p>
+        </w:tc>
+        <w:tc>
+          <w:tcPr>
+            <w:tcW w:w="3021" w:type="dxa"/>
+          </w:tcPr>
+          <w:p>
+            <w:r>
+              <w:t>8GB RAM 2133</w:t>
+            </w:r>
+            <w:r>
+              <w:t>Mhz</w:t>
+            </w:r>
+          </w:p>
+        </w:tc>
+      </w:tr>
+      <w:tr>
+        <w:tc>
+          <w:tcPr>
+            <w:tcW w:w="9062" w:type="dxa"/>
+            <w:gridSpan w:val="3"/>
+          </w:tcPr>
+          <w:p>
+            <w:pPr>
+              <w:jc w:val="center"/>
+              <w:rPr>
+                <w:b/>
+              </w:rPr>
+            </w:pPr>
+            <w:r>
+              <w:rPr>
+                <w:b/>
+              </w:rPr>
+              <w:t>Clië</w:t>
+            </w:r>
+            <w:r>
+              <w:rPr>
+                <w:b/>
+              </w:rPr>
+              <w:t xml:space="preserve">nt &amp; Server Systeem 2 </w:t>
+            </w:r>
+            <w:r>
+              <w:rPr>
+                <w:b/>
+              </w:rPr>
+              <w:t>–</w:t>
+            </w:r>
+            <w:r>
+              <w:rPr>
+                <w:b/>
+              </w:rPr>
+              <w:t xml:space="preserve"> Notebook</w:t>
+            </w:r>
+            <w:r>
+              <w:rPr>
+                <w:b/>
+              </w:rPr>
+              <w:t xml:space="preserve"> (Mark)</w:t>
+            </w:r>
+          </w:p>
+        </w:tc>
+      </w:tr>
+      <w:tr>
+        <w:tc>
+          <w:tcPr>
+            <w:tcW w:w="3020" w:type="dxa"/>
+          </w:tcPr>
+          <w:p>
+            <w:pPr>
+              <w:rPr>
+                <w:b/>
+              </w:rPr>
+            </w:pPr>
+            <w:r>
+              <w:rPr>
+                <w:b/>
+              </w:rPr>
+              <w:t>Besturingssysteem</w:t>
+            </w:r>
+          </w:p>
+        </w:tc>
+        <w:tc>
+          <w:tcPr>
+            <w:tcW w:w="3021" w:type="dxa"/>
+          </w:tcPr>
+          <w:p>
+            <w:pPr>
+              <w:rPr>
+                <w:b/>
+              </w:rPr>
+            </w:pPr>
+            <w:r>
+              <w:rPr>
+                <w:b/>
+              </w:rPr>
+              <w:t>CPU</w:t>
+            </w:r>
+          </w:p>
+        </w:tc>
+        <w:tc>
+          <w:tcPr>
+            <w:tcW w:w="3021" w:type="dxa"/>
+          </w:tcPr>
+          <w:p>
+            <w:pPr>
+              <w:rPr>
+                <w:b/>
+              </w:rPr>
+            </w:pPr>
+            <w:r>
+              <w:rPr>
+                <w:b/>
+              </w:rPr>
+              <w:t>Geheugen</w:t>
+            </w:r>
+          </w:p>
+        </w:tc>
+      </w:tr>
+      <w:tr>
+        <w:tc>
+          <w:tcPr>
+            <w:tcW w:w="3020" w:type="dxa"/>
+          </w:tcPr>
+          <w:p>
+            <w:r>
+              <w:t>Ubuntu</w:t>
+            </w:r>
+          </w:p>
+        </w:tc>
+        <w:tc>
+          <w:tcPr>
+            <w:tcW w:w="3021" w:type="dxa"/>
+          </w:tcPr>
+          <w:p>
+            <w:r>
+              <w:t xml:space="preserve">Intel </w:t>
+            </w:r>
+            <w:proofErr w:type="spellStart"/>
+            <w:r>
+              <w:t>Core</w:t>
+            </w:r>
+            <w:proofErr w:type="spellEnd"/>
+            <w:r>
+              <w:t xml:space="preserve"> </w:t>
+            </w:r>
+            <w:proofErr w:type="gramStart"/>
+            <w:r>
+              <w:t xml:space="preserve">I7-4712HQ   </w:t>
+            </w:r>
+            <w:proofErr w:type="gramEnd"/>
+            <w:r>
+              <w:t>2.3 GHz</w:t>
+            </w:r>
+          </w:p>
+        </w:tc>
+        <w:tc>
+          <w:tcPr>
+            <w:tcW w:w="3021" w:type="dxa"/>
+          </w:tcPr>
+          <w:p>
+            <w:r>
+              <w:t>16GB RAM</w:t>
+            </w:r>
+            <w:r>
+              <w:t xml:space="preserve"> 1600</w:t>
+            </w:r>
+            <w:r>
+              <w:t>Mhz</w:t>
+            </w:r>
+          </w:p>
+        </w:tc>
+      </w:tr>
+      <w:tr>
+        <w:tc>
+          <w:tcPr>
+            <w:tcW w:w="9062" w:type="dxa"/>
+            <w:gridSpan w:val="3"/>
+          </w:tcPr>
+          <w:p>
+            <w:pPr>
+              <w:jc w:val="center"/>
+              <w:rPr>
+                <w:b/>
+              </w:rPr>
+            </w:pPr>
+            <w:r>
+              <w:rPr>
+                <w:b/>
+              </w:rPr>
+              <w:t>Clië</w:t>
+            </w:r>
+            <w:r>
+              <w:rPr>
+                <w:b/>
+              </w:rPr>
+              <w:t xml:space="preserve">nt &amp; Server Systeem 3 </w:t>
+            </w:r>
+            <w:r>
+              <w:rPr>
+                <w:b/>
+              </w:rPr>
+              <w:t>–</w:t>
+            </w:r>
+            <w:r>
+              <w:rPr>
+                <w:b/>
+              </w:rPr>
+              <w:t xml:space="preserve"> Notebook</w:t>
+            </w:r>
+            <w:r>
+              <w:rPr>
+                <w:b/>
+              </w:rPr>
+              <w:t xml:space="preserve"> (Kevin)</w:t>
+            </w:r>
+          </w:p>
+        </w:tc>
+      </w:tr>
+      <w:tr>
+        <w:tc>
+          <w:tcPr>
+            <w:tcW w:w="3020" w:type="dxa"/>
+          </w:tcPr>
+          <w:p>
+            <w:pPr>
+              <w:rPr>
+                <w:b/>
+              </w:rPr>
+            </w:pPr>
+            <w:r>
+              <w:rPr>
+                <w:b/>
+              </w:rPr>
+              <w:t>Besturingssysteem</w:t>
+            </w:r>
+          </w:p>
+        </w:tc>
+        <w:tc>
+          <w:tcPr>
+            <w:tcW w:w="3021" w:type="dxa"/>
+          </w:tcPr>
+          <w:p>
+            <w:pPr>
+              <w:rPr>
+                <w:b/>
+              </w:rPr>
+            </w:pPr>
+            <w:r>
+              <w:rPr>
+                <w:b/>
+              </w:rPr>
+              <w:t>CPU</w:t>
+            </w:r>
+          </w:p>
+        </w:tc>
+        <w:tc>
+          <w:tcPr>
+            <w:tcW w:w="3021" w:type="dxa"/>
+          </w:tcPr>
+          <w:p>
+            <w:pPr>
+              <w:rPr>
+                <w:b/>
+              </w:rPr>
+            </w:pPr>
+            <w:r>
+              <w:rPr>
+                <w:b/>
+              </w:rPr>
+              <w:t>Geheugen</w:t>
+            </w:r>
+          </w:p>
+        </w:tc>
+      </w:tr>
+      <w:tr>
+        <w:tc>
+          <w:tcPr>
+            <w:tcW w:w="3020" w:type="dxa"/>
+          </w:tcPr>
+          <w:p>
+            <w:r>
+              <w:t>Windows 8</w:t>
+            </w:r>
+          </w:p>
+        </w:tc>
+        <w:tc>
+          <w:tcPr>
+            <w:tcW w:w="3021" w:type="dxa"/>
+          </w:tcPr>
+          <w:p>
+            <w:r>
+              <w:t xml:space="preserve">Intel </w:t>
+            </w:r>
+            <w:proofErr w:type="spellStart"/>
+            <w:r>
+              <w:t>Core</w:t>
+            </w:r>
+            <w:proofErr w:type="spellEnd"/>
+            <w:r>
+              <w:t xml:space="preserve"> I5</w:t>
+            </w:r>
+            <w:r>
+              <w:t>-</w:t>
+            </w:r>
+            <w:r>
+              <w:t>4210U 1,7 GHz</w:t>
+            </w:r>
+          </w:p>
+        </w:tc>
+        <w:tc>
+          <w:tcPr>
+            <w:tcW w:w="3021" w:type="dxa"/>
+          </w:tcPr>
+          <w:p>
+            <w:r>
+              <w:t>8GB RAM 1333Mhz</w:t>
+            </w:r>
+          </w:p>
+        </w:tc>
+      </w:tr>
+      <w:tr>
+        <w:tc>
+          <w:tcPr>
+            <w:tcW w:w="9062" w:type="dxa"/>
+            <w:gridSpan w:val="3"/>
+          </w:tcPr>
+          <w:p>
+            <w:pPr>
+              <w:jc w:val="center"/>
+            </w:pPr>
+            <w:r>
+              <w:rPr>
+                <w:b/>
+              </w:rPr>
+              <w:t>Clië</w:t>
+            </w:r>
+            <w:r>
+              <w:rPr>
+                <w:b/>
+              </w:rPr>
+              <w:t xml:space="preserve">nt &amp; Server Systeem 4 </w:t>
+            </w:r>
+            <w:r>
+              <w:rPr>
+                <w:b/>
+              </w:rPr>
+              <w:t>–</w:t>
+            </w:r>
+            <w:r>
+              <w:rPr>
+                <w:b/>
+              </w:rPr>
+              <w:t xml:space="preserve"> Notebook</w:t>
+            </w:r>
+            <w:r>
+              <w:rPr>
+                <w:b/>
+              </w:rPr>
+              <w:t xml:space="preserve"> (Rick)</w:t>
+            </w:r>
+          </w:p>
+        </w:tc>
+      </w:tr>
+      <w:tr>
+        <w:tc>
+          <w:tcPr>
+            <w:tcW w:w="3020" w:type="dxa"/>
+          </w:tcPr>
+          <w:p>
+            <w:pPr>
+              <w:rPr>
+                <w:b/>
+              </w:rPr>
+            </w:pPr>
+            <w:r>
+              <w:rPr>
+                <w:b/>
+              </w:rPr>
+              <w:t>Besturingssysteem</w:t>
+            </w:r>
+          </w:p>
+        </w:tc>
+        <w:tc>
+          <w:tcPr>
+            <w:tcW w:w="3021" w:type="dxa"/>
+          </w:tcPr>
+          <w:p>
+            <w:pPr>
+              <w:rPr>
+                <w:b/>
+              </w:rPr>
+            </w:pPr>
+            <w:r>
+              <w:rPr>
+                <w:b/>
+              </w:rPr>
+              <w:t>CPU</w:t>
+            </w:r>
+          </w:p>
+        </w:tc>
+        <w:tc>
+          <w:tcPr>
+            <w:tcW w:w="3021" w:type="dxa"/>
+          </w:tcPr>
+          <w:p>
+            <w:pPr>
+              <w:rPr>
+                <w:b/>
+              </w:rPr>
+            </w:pPr>
+            <w:r>
+              <w:rPr>
+                <w:b/>
+              </w:rPr>
+              <w:t>Geheugen</w:t>
+            </w:r>
+          </w:p>
+        </w:tc>
+      </w:tr>
+      <w:tr>
+        <w:tc>
+          <w:tcPr>
+            <w:tcW w:w="3020" w:type="dxa"/>
+          </w:tcPr>
+          <w:p>
+            <w:r>
+              <w:t>Windows</w:t>
+            </w:r>
+            <w:r>
+              <w:t xml:space="preserve"> 10</w:t>
+            </w:r>
+          </w:p>
+        </w:tc>
+        <w:tc>
+          <w:tcPr>
+            <w:tcW w:w="3021" w:type="dxa"/>
+          </w:tcPr>
+          <w:p>
+            <w:r>
+              <w:t xml:space="preserve">Intel </w:t>
+            </w:r>
+            <w:proofErr w:type="spellStart"/>
+            <w:r>
+              <w:t>Core</w:t>
+            </w:r>
+            <w:proofErr w:type="spellEnd"/>
+            <w:r>
+              <w:t xml:space="preserve"> I7-4720HQ 2.6 GHz</w:t>
+            </w:r>
+          </w:p>
+        </w:tc>
+        <w:tc>
+          <w:tcPr>
+            <w:tcW w:w="3021" w:type="dxa"/>
+          </w:tcPr>
+          <w:p>
+            <w:r>
+              <w:t>16GB RAM</w:t>
+            </w:r>
+            <w:r>
+              <w:t xml:space="preserve"> 1600</w:t>
+            </w:r>
+            <w:r>
+              <w:t>Mhz</w:t>
+            </w:r>
+          </w:p>
+        </w:tc>
+      </w:tr>
+    </w:tbl>
     <w:p/>
     <w:p>
       <w:pPr>
@@ -2943,7 +3969,7 @@
 </file>
 
 <file path=customXml/itemProps1.xml><?xml version="1.0" encoding="utf-8"?>
-<ds:datastoreItem xmlns:ds="http://schemas.openxmlformats.org/officeDocument/2006/customXml" ds:itemID="{5ABDCA21-5535-4249-8E8F-8D4C2658963C}">
+<ds:datastoreItem xmlns:ds="http://schemas.openxmlformats.org/officeDocument/2006/customXml" ds:itemID="{96FFDF35-2E7D-4392-BEE6-DD2C6491C422}">
   <ds:schemaRefs>
     <ds:schemaRef ds:uri="http://schemas.openxmlformats.org/officeDocument/2006/bibliography"/>
   </ds:schemaRefs>

</xml_diff>